<commit_message>
Added Correlation Coefficients to Scatterplots
</commit_message>
<xml_diff>
--- a/Analyzing-CIA-Factbook-Data.docx
+++ b/Analyzing-CIA-Factbook-Data.docx
@@ -46,10 +46,7 @@
       </w:pPr>
       <w:bookmarkStart w:id="0" w:name="about-the-data"/>
       <w:r>
-        <w:t>A</w:t>
-      </w:r>
-      <w:r>
-        <w:t>bout the Data</w:t>
+        <w:t>About the Data</w:t>
       </w:r>
       <w:bookmarkEnd w:id="0"/>
     </w:p>
@@ -58,10 +55,7 @@
         <w:pStyle w:val="FirstParagraph"/>
       </w:pPr>
       <w:r>
-        <w:t xml:space="preserve">The CIA Factbook contains a compilation of statistics over the </w:t>
-      </w:r>
-      <w:r>
-        <w:t>countries. We will be looking at data from the facts table. Below is a table detailing each variable in the facts table.</w:t>
+        <w:t>The CIA Factbook contains a compilation of statistics over the countries. We will be looking at data from the facts table. Below is a table detailing each variable in the facts table.</w:t>
       </w:r>
     </w:p>
     <w:tbl>
@@ -320,10 +314,7 @@
               <w:pStyle w:val="Compact"/>
             </w:pPr>
             <w:r>
-              <w:t>The country’s population growth as a percent</w:t>
-            </w:r>
-            <w:r>
-              <w:t>age</w:t>
+              <w:t>The country’s population growth as a percentage</w:t>
             </w:r>
           </w:p>
         </w:tc>
@@ -427,10 +418,7 @@
               <w:pStyle w:val="Compact"/>
             </w:pPr>
             <w:r>
-              <w:t>The country’s migration rate, the ratio between immigrants and em</w:t>
-            </w:r>
-            <w:r>
-              <w:t>igrants throughout the year</w:t>
+              <w:t>The country’s migration rate, the ratio between immigrants and emigrants throughout the year</w:t>
             </w:r>
           </w:p>
         </w:tc>
@@ -798,10 +786,7 @@
         <w:pStyle w:val="FirstParagraph"/>
       </w:pPr>
       <w:r>
-        <w:t>That doesn’t seem right. It says the minimum population of a country is 0, and the maximum population of a country is greater than 7 billion. We know that the entire world’s population is roughly 7</w:t>
-      </w:r>
-      <w:r>
-        <w:t>.2 billion so this can’t be right.</w:t>
+        <w:t>That doesn’t seem right. It says the minimum population of a country is 0, and the maximum population of a country is greater than 7 billion. We know that the entire world’s population is roughly 7.2 billion so this can’t be right.</w:t>
       </w:r>
     </w:p>
     <w:p>
@@ -984,10 +969,7 @@
         <w:pStyle w:val="FirstParagraph"/>
       </w:pPr>
       <w:r>
-        <w:t>The country with a population of 0 is Anarctica, and the observation with 7.2 billion is the World. This explains why there are such extrema maximum and minimum values. No humans perma</w:t>
-      </w:r>
-      <w:r>
-        <w:t>nently live on Antarctica, so its population of 0 makes sense.</w:t>
+        <w:t>The country with a population of 0 is Anarctica, and the observation with 7.2 billion is the World. This explains why there are such extrema maximum and minimum values. No humans permanently live on Antarctica, so its population of 0 makes sense.</w:t>
       </w:r>
     </w:p>
     <w:p>
@@ -1000,31 +982,29 @@
       <w:r>
         <w:t>,</w:t>
       </w:r>
-      <w:bookmarkStart w:id="1" w:name="_GoBack"/>
+      <w:r>
+        <w:t xml:space="preserve"> we will remove the outliers before creating visualizations.</w:t>
+      </w:r>
+    </w:p>
+    <w:p>
+      <w:r>
+        <w:br w:type="page"/>
+      </w:r>
+    </w:p>
+    <w:p>
+      <w:pPr>
+        <w:pStyle w:val="BodyText"/>
+      </w:pPr>
+    </w:p>
+    <w:p>
+      <w:pPr>
+        <w:pStyle w:val="Heading2"/>
+      </w:pPr>
+      <w:bookmarkStart w:id="1" w:name="creating-visualizations"/>
+      <w:r>
+        <w:t>Creating Visualizations</w:t>
+      </w:r>
       <w:bookmarkEnd w:id="1"/>
-      <w:r>
-        <w:t xml:space="preserve"> we will remove the outliers before creating visualizations.</w:t>
-      </w:r>
-    </w:p>
-    <w:p>
-      <w:r>
-        <w:br w:type="page"/>
-      </w:r>
-    </w:p>
-    <w:p>
-      <w:pPr>
-        <w:pStyle w:val="BodyText"/>
-      </w:pPr>
-    </w:p>
-    <w:p>
-      <w:pPr>
-        <w:pStyle w:val="Heading2"/>
-      </w:pPr>
-      <w:bookmarkStart w:id="2" w:name="creating-visualizations"/>
-      <w:r>
-        <w:t>Creating Visualizations</w:t>
-      </w:r>
-      <w:bookmarkEnd w:id="2"/>
     </w:p>
     <w:p>
       <w:pPr>
@@ -1217,10 +1197,7 @@
         </w:drawing>
       </w:r>
       <w:r>
-        <w:t>Now that we have gotten rid of the outliers, let’s generate hi</w:t>
-      </w:r>
-      <w:r>
-        <w:t xml:space="preserve">stograms for the </w:t>
+        <w:t xml:space="preserve">Now that we have gotten rid of the outliers, let’s generate histograms for the </w:t>
       </w:r>
       <w:r>
         <w:rPr>
@@ -1341,35 +1318,34 @@
         <w:t xml:space="preserve"> </w:t>
       </w:r>
       <w:r>
-        <w:t>This means that their median values are greater than the means. The death rate is close to being normall</w:t>
-      </w:r>
-      <w:r>
-        <w:t>y distributed.</w:t>
+        <w:t>This means that their median values are greater than the means. The death rate is close to being normally distributed.</w:t>
       </w:r>
     </w:p>
     <w:p>
       <w:pPr>
         <w:pStyle w:val="Heading2"/>
       </w:pPr>
-      <w:bookmarkStart w:id="3" w:name="Xb486ed1a82cf7b9c91fdc4fa1f8f6ba1618ade1"/>
+      <w:bookmarkStart w:id="2" w:name="Xb486ed1a82cf7b9c91fdc4fa1f8f6ba1618ade1"/>
       <w:r>
         <w:lastRenderedPageBreak/>
-        <w:t>Finding the Countries With the Highest Population Density</w:t>
-      </w:r>
-      <w:bookmarkEnd w:id="3"/>
+        <w:t xml:space="preserve">Finding the Countries </w:t>
+      </w:r>
+      <w:proofErr w:type="gramStart"/>
+      <w:r>
+        <w:t>With</w:t>
+      </w:r>
+      <w:proofErr w:type="gramEnd"/>
+      <w:r>
+        <w:t xml:space="preserve"> the Highest Population Density</w:t>
+      </w:r>
+      <w:bookmarkEnd w:id="2"/>
     </w:p>
     <w:p>
       <w:pPr>
         <w:pStyle w:val="FirstParagraph"/>
       </w:pPr>
       <w:r>
-        <w:t>N</w:t>
-      </w:r>
-      <w:r>
-        <w:t xml:space="preserve">ow that we have gotten an idea of the distributions of the population-related variables, we want to find the most population dense countries. The population density is a measurement </w:t>
-      </w:r>
-      <w:r>
-        <w:t xml:space="preserve">of population per unit area or unit volume. In other words, it is the </w:t>
+        <w:t xml:space="preserve">Now that we have gotten an idea of the distributions of the population-related variables, we want to find the most population dense countries. The population density is a measurement of population per unit area or unit volume. In other words, it is the </w:t>
       </w:r>
       <w:r>
         <w:rPr>
@@ -1536,10 +1512,7 @@
         </w:r>
       </w:hyperlink>
       <w:r>
-        <w:t>, we see</w:t>
-      </w:r>
-      <w:r>
-        <w:t xml:space="preserve"> that the top 4 countries match, but on Wikipedia, the 5th country is Gibraltar instead of the Gaza Strip.</w:t>
+        <w:t>, we see that the top 4 countries match, but on Wikipedia, the 5th country is Gibraltar instead of the Gaza Strip.</w:t>
       </w:r>
     </w:p>
     <w:p>
@@ -1556,11 +1529,11 @@
       <w:pPr>
         <w:pStyle w:val="Heading2"/>
       </w:pPr>
-      <w:bookmarkStart w:id="4" w:name="X511dde11bba3b262fdcb47c2835f1f1991e3721"/>
+      <w:bookmarkStart w:id="3" w:name="X511dde11bba3b262fdcb47c2835f1f1991e3721"/>
       <w:r>
         <w:t>The Relation Between Population Density and Birth Rate/Death Rate</w:t>
       </w:r>
-      <w:bookmarkEnd w:id="4"/>
+      <w:bookmarkEnd w:id="3"/>
     </w:p>
     <w:p>
       <w:pPr>
@@ -1627,15 +1600,53 @@
         </w:drawing>
       </w:r>
       <w:r>
-        <w:t>Now that we have explored population density a bit, let’s see if it has any discern</w:t>
-      </w:r>
-      <w:r>
-        <w:t>able correlations with birth rate or death rate.</w:t>
-      </w:r>
+        <w:t>Now that we have explored population density a bit, let’s see if it has any discernable correlations with birth rate or death rate.</w:t>
+      </w:r>
+    </w:p>
+    <w:p>
+      <w:pPr>
+        <w:pStyle w:val="HTMLPreformatted"/>
+        <w:shd w:val="clear" w:color="auto" w:fill="FFFFFF"/>
+      </w:pPr>
+      <w:r>
+        <w:t xml:space="preserve">Correlation Coefficient: </w:t>
+      </w:r>
+      <w:r>
+        <w:rPr>
+          <w:color w:val="000000"/>
+        </w:rPr>
+        <w:t>-0.1540137</w:t>
+      </w:r>
+      <w:r>
+        <w:rPr>
+          <w:color w:val="000000"/>
+        </w:rPr>
+        <w:tab/>
+        <w:t xml:space="preserve">    </w:t>
+      </w:r>
+      <w:r>
+        <w:t xml:space="preserve">Correlation Coefficient: </w:t>
+      </w:r>
+      <w:r>
+        <w:t>-0.1149941</w:t>
+      </w:r>
+    </w:p>
+    <w:p>
+      <w:pPr>
+        <w:pStyle w:val="HTMLPreformatted"/>
+        <w:shd w:val="clear" w:color="auto" w:fill="FFFFFF"/>
+        <w:rPr>
+          <w:rFonts w:ascii="Lucida Console" w:hAnsi="Lucida Console"/>
+          <w:color w:val="000000"/>
+        </w:rPr>
+      </w:pPr>
     </w:p>
     <w:p>
       <w:pPr>
         <w:pStyle w:val="FirstParagraph"/>
+        <w:rPr>
+          <w:noProof/>
+        </w:rPr>
       </w:pPr>
       <w:r>
         <w:rPr>
@@ -1697,41 +1708,58 @@
           </wp:anchor>
         </w:drawing>
       </w:r>
+      <w:r>
+        <w:rPr>
+          <w:noProof/>
+        </w:rPr>
+        <w:t>From these scatterplots and correlation coefficients, there appears to be a slight negative correlation between Birth Rate and Population Density. This means that as population density increases, birth rates start to decrease. This makes sense because in more population dense, people are less likely to want have children.</w:t>
+      </w:r>
+      <w:r>
+        <w:rPr>
+          <w:noProof/>
+        </w:rPr>
+        <w:t xml:space="preserve"> </w:t>
+      </w:r>
+      <w:r>
+        <w:rPr>
+          <w:noProof/>
+        </w:rPr>
+        <w:t>There is an even smaller negative correlation between death rate and population density</w:t>
+      </w:r>
+      <w:r>
+        <w:t>.</w:t>
+      </w:r>
+    </w:p>
+    <w:p>
+      <w:pPr>
+        <w:pStyle w:val="Heading2"/>
+      </w:pPr>
+      <w:bookmarkStart w:id="4" w:name="conclusion"/>
+      <w:r>
+        <w:t>Conclusion</w:t>
+      </w:r>
+      <w:bookmarkEnd w:id="4"/>
     </w:p>
     <w:p>
       <w:pPr>
         <w:pStyle w:val="FirstParagraph"/>
       </w:pPr>
       <w:r>
-        <w:t xml:space="preserve">From this, there appears to be </w:t>
-      </w:r>
-      <w:r>
-        <w:t xml:space="preserve">a slight negative correlation between Birth Rate and Population Density. This means that as population density increases, birth rates start to decrease. This makes sense because in more population dense, people are less likely to want have children. There </w:t>
-      </w:r>
-      <w:r>
-        <w:t>does not seem to be any correlation between death rate and population density.</w:t>
-      </w:r>
-    </w:p>
-    <w:p>
-      <w:pPr>
-        <w:pStyle w:val="Heading2"/>
-      </w:pPr>
-      <w:bookmarkStart w:id="5" w:name="conclusion"/>
-      <w:r>
-        <w:t>Conclusion</w:t>
-      </w:r>
+        <w:t xml:space="preserve">Looking at the CIA Factbook Data seems to indicate that having a large population density correlates with having a smaller birth rate. Death rate seems to be unaffected by population density. This is probably because medicine has advanced to </w:t>
+      </w:r>
+      <w:r>
+        <w:t>accommodate</w:t>
+      </w:r>
+      <w:r>
+        <w:t xml:space="preserve"> large populations.</w:t>
+      </w:r>
+      <w:bookmarkStart w:id="5" w:name="_GoBack"/>
       <w:bookmarkEnd w:id="5"/>
     </w:p>
     <w:p>
       <w:pPr>
-        <w:pStyle w:val="FirstParagraph"/>
-      </w:pPr>
-      <w:r>
-        <w:t>Looking at the CIA Factbook Data seems to indicate that having a large population density correlates with having a smaller birth rate. Death rate seems to be unaffect</w:t>
-      </w:r>
-      <w:r>
-        <w:t>ed by population density. This is probably because medicine has advanced to accomodate large populations.</w:t>
-      </w:r>
+        <w:pStyle w:val="BodyText"/>
+      </w:pPr>
     </w:p>
     <w:sectPr>
       <w:pgSz w:w="12240" w:h="15840"/>
@@ -2103,7 +2131,7 @@
     <w:lsdException w:name="HTML Code" w:semiHidden="1" w:unhideWhenUsed="1"/>
     <w:lsdException w:name="HTML Definition" w:semiHidden="1" w:unhideWhenUsed="1"/>
     <w:lsdException w:name="HTML Keyboard" w:semiHidden="1" w:unhideWhenUsed="1"/>
-    <w:lsdException w:name="HTML Preformatted" w:semiHidden="1" w:unhideWhenUsed="1"/>
+    <w:lsdException w:name="HTML Preformatted" w:semiHidden="1" w:uiPriority="99" w:unhideWhenUsed="1"/>
     <w:lsdException w:name="HTML Sample" w:semiHidden="1" w:unhideWhenUsed="1"/>
     <w:lsdException w:name="HTML Typewriter" w:semiHidden="1" w:unhideWhenUsed="1"/>
     <w:lsdException w:name="HTML Variable" w:semiHidden="1" w:unhideWhenUsed="1"/>
@@ -2160,6 +2188,13 @@
     <w:lsdException w:name="Placeholder Text" w:semiHidden="1"/>
     <w:lsdException w:name="Light Shading"/>
     <w:lsdException w:name="Light List"/>
+    <w:lsdException w:name="Light Grid"/>
+    <w:lsdException w:name="Medium Shading 1"/>
+    <w:lsdException w:name="Medium Shading 2"/>
+    <w:lsdException w:name="Medium List 1"/>
+    <w:lsdException w:name="Medium List 2"/>
+    <w:lsdException w:name="Medium Grid 1"/>
+    <w:lsdException w:name="Medium Grid 2"/>
     <w:lsdException w:name="Medium Grid 3"/>
     <w:lsdException w:name="Dark List"/>
     <w:lsdException w:name="Colorful Shading"/>
@@ -3488,6 +3523,54 @@
         </w:tcBorders>
       </w:tcPr>
     </w:tblStylePr>
+  </w:style>
+  <w:style w:type="paragraph" w:styleId="HTMLPreformatted">
+    <w:name w:val="HTML Preformatted"/>
+    <w:basedOn w:val="Normal"/>
+    <w:link w:val="HTMLPreformattedChar"/>
+    <w:uiPriority w:val="99"/>
+    <w:semiHidden/>
+    <w:unhideWhenUsed/>
+    <w:rsid w:val="008F73E8"/>
+    <w:pPr>
+      <w:tabs>
+        <w:tab w:val="left" w:pos="916"/>
+        <w:tab w:val="left" w:pos="1832"/>
+        <w:tab w:val="left" w:pos="2748"/>
+        <w:tab w:val="left" w:pos="3664"/>
+        <w:tab w:val="left" w:pos="4580"/>
+        <w:tab w:val="left" w:pos="5496"/>
+        <w:tab w:val="left" w:pos="6412"/>
+        <w:tab w:val="left" w:pos="7328"/>
+        <w:tab w:val="left" w:pos="8244"/>
+        <w:tab w:val="left" w:pos="9160"/>
+        <w:tab w:val="left" w:pos="10076"/>
+        <w:tab w:val="left" w:pos="10992"/>
+        <w:tab w:val="left" w:pos="11908"/>
+        <w:tab w:val="left" w:pos="12824"/>
+        <w:tab w:val="left" w:pos="13740"/>
+        <w:tab w:val="left" w:pos="14656"/>
+      </w:tabs>
+      <w:spacing w:after="0"/>
+    </w:pPr>
+    <w:rPr>
+      <w:rFonts w:ascii="Courier New" w:eastAsia="Times New Roman" w:hAnsi="Courier New" w:cs="Courier New"/>
+      <w:sz w:val="20"/>
+      <w:szCs w:val="20"/>
+    </w:rPr>
+  </w:style>
+  <w:style w:type="character" w:customStyle="1" w:styleId="HTMLPreformattedChar">
+    <w:name w:val="HTML Preformatted Char"/>
+    <w:basedOn w:val="DefaultParagraphFont"/>
+    <w:link w:val="HTMLPreformatted"/>
+    <w:uiPriority w:val="99"/>
+    <w:semiHidden/>
+    <w:rsid w:val="008F73E8"/>
+    <w:rPr>
+      <w:rFonts w:ascii="Courier New" w:eastAsia="Times New Roman" w:hAnsi="Courier New" w:cs="Courier New"/>
+      <w:sz w:val="20"/>
+      <w:szCs w:val="20"/>
+    </w:rPr>
   </w:style>
 </w:styles>
 </file>

</xml_diff>